<commit_message>
Formatted as per Theis Requirements
</commit_message>
<xml_diff>
--- a/ChapterVII_Review_of_Literature.docx
+++ b/ChapterVII_Review_of_Literature.docx
@@ -4,15 +4,16 @@
   <w:body>
     <w:p>
       <w:pPr>
-        <w:rPr>
-          <w:rFonts w:ascii="Times New Roman" w:hAnsi="Times New Roman" w:cs="Times New Roman"/>
-          <w:sz w:val="24"/>
-          <w:szCs w:val="24"/>
-        </w:rPr>
-      </w:pPr>
-      <w:r>
-        <w:rPr>
-          <w:rFonts w:ascii="Times New Roman" w:hAnsi="Times New Roman" w:cs="Times New Roman"/>
+        <w:spacing w:line="360" w:lineRule="auto"/>
+        <w:rPr>
+          <w:rFonts w:ascii="Arial" w:hAnsi="Arial" w:cs="Arial"/>
+          <w:sz w:val="24"/>
+          <w:szCs w:val="24"/>
+        </w:rPr>
+      </w:pPr>
+      <w:r>
+        <w:rPr>
+          <w:rFonts w:ascii="Arial" w:hAnsi="Arial" w:cs="Arial"/>
           <w:sz w:val="24"/>
           <w:szCs w:val="24"/>
         </w:rPr>
@@ -20,7 +21,7 @@
       </w:r>
       <w:r>
         <w:rPr>
-          <w:rFonts w:ascii="Times New Roman" w:hAnsi="Times New Roman" w:cs="Times New Roman"/>
+          <w:rFonts w:ascii="Arial" w:hAnsi="Arial" w:cs="Arial"/>
           <w:sz w:val="24"/>
           <w:szCs w:val="24"/>
         </w:rPr>
@@ -28,7 +29,7 @@
       </w:r>
       <w:r>
         <w:rPr>
-          <w:rFonts w:ascii="Times New Roman" w:hAnsi="Times New Roman" w:cs="Times New Roman"/>
+          <w:rFonts w:ascii="Arial" w:hAnsi="Arial" w:cs="Arial"/>
           <w:sz w:val="24"/>
           <w:szCs w:val="24"/>
         </w:rPr>
@@ -36,7 +37,7 @@
       </w:r>
       <w:r>
         <w:rPr>
-          <w:rFonts w:ascii="Times New Roman" w:hAnsi="Times New Roman" w:cs="Times New Roman"/>
+          <w:rFonts w:ascii="Arial" w:hAnsi="Arial" w:cs="Arial"/>
           <w:sz w:val="24"/>
           <w:szCs w:val="24"/>
         </w:rPr>
@@ -44,7 +45,7 @@
       </w:r>
       <w:r>
         <w:rPr>
-          <w:rFonts w:ascii="Times New Roman" w:hAnsi="Times New Roman" w:cs="Times New Roman"/>
+          <w:rFonts w:ascii="Arial" w:hAnsi="Arial" w:cs="Arial"/>
           <w:sz w:val="24"/>
           <w:szCs w:val="24"/>
         </w:rPr>
@@ -52,7 +53,7 @@
       </w:r>
       <w:r>
         <w:rPr>
-          <w:rFonts w:ascii="Times New Roman" w:hAnsi="Times New Roman" w:cs="Times New Roman"/>
+          <w:rFonts w:ascii="Arial" w:hAnsi="Arial" w:cs="Arial"/>
           <w:sz w:val="24"/>
           <w:szCs w:val="24"/>
         </w:rPr>
@@ -60,7 +61,7 @@
       </w:r>
       <w:r>
         <w:rPr>
-          <w:rFonts w:ascii="Times New Roman" w:hAnsi="Times New Roman" w:cs="Times New Roman"/>
+          <w:rFonts w:ascii="Arial" w:hAnsi="Arial" w:cs="Arial"/>
           <w:sz w:val="24"/>
           <w:szCs w:val="24"/>
         </w:rPr>
@@ -68,7 +69,7 @@
       </w:r>
       <w:r>
         <w:rPr>
-          <w:rFonts w:ascii="Times New Roman" w:hAnsi="Times New Roman" w:cs="Times New Roman"/>
+          <w:rFonts w:ascii="Arial" w:hAnsi="Arial" w:cs="Arial"/>
           <w:sz w:val="24"/>
           <w:szCs w:val="24"/>
         </w:rPr>
@@ -77,24 +78,26 @@
     </w:p>
     <w:p>
       <w:pPr>
-        <w:rPr>
-          <w:rFonts w:ascii="Times New Roman" w:hAnsi="Times New Roman" w:cs="Times New Roman"/>
-          <w:sz w:val="24"/>
-          <w:szCs w:val="24"/>
-        </w:rPr>
-      </w:pPr>
-    </w:p>
-    <w:p>
-      <w:pPr>
-        <w:rPr>
-          <w:rFonts w:ascii="Times New Roman" w:hAnsi="Times New Roman" w:cs="Times New Roman"/>
-          <w:sz w:val="24"/>
-          <w:szCs w:val="24"/>
-        </w:rPr>
-      </w:pPr>
-      <w:r>
-        <w:rPr>
-          <w:rFonts w:ascii="Times New Roman" w:hAnsi="Times New Roman" w:cs="Times New Roman"/>
+        <w:spacing w:line="360" w:lineRule="auto"/>
+        <w:rPr>
+          <w:rFonts w:ascii="Arial" w:hAnsi="Arial" w:cs="Arial"/>
+          <w:sz w:val="24"/>
+          <w:szCs w:val="24"/>
+        </w:rPr>
+      </w:pPr>
+    </w:p>
+    <w:p>
+      <w:pPr>
+        <w:spacing w:line="360" w:lineRule="auto"/>
+        <w:rPr>
+          <w:rFonts w:ascii="Arial" w:hAnsi="Arial" w:cs="Arial"/>
+          <w:sz w:val="24"/>
+          <w:szCs w:val="24"/>
+        </w:rPr>
+      </w:pPr>
+      <w:r>
+        <w:rPr>
+          <w:rFonts w:ascii="Arial" w:hAnsi="Arial" w:cs="Arial"/>
           <w:sz w:val="24"/>
           <w:szCs w:val="24"/>
         </w:rPr>
@@ -102,7 +105,7 @@
       </w:r>
       <w:r>
         <w:rPr>
-          <w:rFonts w:ascii="Times New Roman" w:hAnsi="Times New Roman" w:cs="Times New Roman"/>
+          <w:rFonts w:ascii="Arial" w:hAnsi="Arial" w:cs="Arial"/>
           <w:sz w:val="24"/>
           <w:szCs w:val="24"/>
         </w:rPr>
@@ -111,84 +114,80 @@
     </w:p>
     <w:p>
       <w:pPr>
-        <w:rPr>
-          <w:rFonts w:ascii="Times New Roman" w:hAnsi="Times New Roman" w:cs="Times New Roman"/>
-          <w:sz w:val="24"/>
-          <w:szCs w:val="24"/>
-        </w:rPr>
-      </w:pPr>
-    </w:p>
-    <w:p>
-      <w:pPr>
-        <w:rPr>
-          <w:rFonts w:ascii="Times New Roman" w:hAnsi="Times New Roman" w:cs="Times New Roman"/>
-          <w:sz w:val="24"/>
-          <w:szCs w:val="24"/>
-        </w:rPr>
-      </w:pPr>
-      <w:r>
-        <w:rPr>
-          <w:rFonts w:ascii="Times New Roman" w:hAnsi="Times New Roman" w:cs="Times New Roman"/>
-          <w:sz w:val="24"/>
-          <w:szCs w:val="24"/>
-        </w:rPr>
-        <w:t xml:space="preserve">Introduction: </w:t>
-      </w:r>
-      <w:r>
-        <w:rPr>
-          <w:rFonts w:ascii="Times New Roman" w:hAnsi="Times New Roman" w:cs="Times New Roman"/>
-          <w:sz w:val="24"/>
-          <w:szCs w:val="24"/>
-        </w:rPr>
-        <w:t>Before Cloud, There was a boom on Database applications. But Cloud not only grows rapidly but also developed with variety of applications and services like Platform, Services and Products.</w:t>
-      </w:r>
-    </w:p>
-    <w:p>
-      <w:pPr>
-        <w:rPr>
-          <w:rFonts w:ascii="Times New Roman" w:hAnsi="Times New Roman" w:cs="Times New Roman"/>
-          <w:sz w:val="24"/>
-          <w:szCs w:val="24"/>
-        </w:rPr>
-      </w:pPr>
-      <w:r>
-        <w:rPr>
-          <w:rFonts w:ascii="Times New Roman" w:hAnsi="Times New Roman" w:cs="Times New Roman"/>
-          <w:sz w:val="24"/>
-          <w:szCs w:val="24"/>
-        </w:rPr>
-        <w:t xml:space="preserve">In this chapter, a review of literature is discussed in order to provide a theoretical background and to develop an understanding of the significance and role of Adaptive Automation of Software Applications   in cloud, </w:t>
-      </w:r>
-    </w:p>
-    <w:p>
-      <w:pPr>
-        <w:rPr>
-          <w:rFonts w:ascii="Times New Roman" w:hAnsi="Times New Roman" w:cs="Times New Roman"/>
-          <w:sz w:val="24"/>
-          <w:szCs w:val="24"/>
-        </w:rPr>
-      </w:pPr>
-      <w:r>
-        <w:rPr>
-          <w:rFonts w:ascii="Times New Roman" w:hAnsi="Times New Roman" w:cs="Times New Roman"/>
-          <w:sz w:val="24"/>
-          <w:szCs w:val="24"/>
-        </w:rPr>
-        <w:t>The focus should be confidentiality integrity</w:t>
-      </w:r>
+        <w:spacing w:line="360" w:lineRule="auto"/>
+        <w:rPr>
+          <w:rFonts w:ascii="Arial" w:hAnsi="Arial" w:cs="Arial"/>
+          <w:sz w:val="24"/>
+          <w:szCs w:val="24"/>
+        </w:rPr>
+      </w:pPr>
       <w:bookmarkStart w:id="0" w:name="_GoBack"/>
       <w:bookmarkEnd w:id="0"/>
-      <w:r>
-        <w:rPr>
-          <w:rFonts w:ascii="Times New Roman" w:hAnsi="Times New Roman" w:cs="Times New Roman"/>
-          <w:sz w:val="24"/>
-          <w:szCs w:val="24"/>
-        </w:rPr>
-        <w:t xml:space="preserve"> and availability of data in </w:t>
-      </w:r>
-      <w:r>
-        <w:rPr>
-          <w:rFonts w:ascii="Times New Roman" w:hAnsi="Times New Roman" w:cs="Times New Roman"/>
+    </w:p>
+    <w:p>
+      <w:pPr>
+        <w:spacing w:line="360" w:lineRule="auto"/>
+        <w:rPr>
+          <w:rFonts w:ascii="Arial" w:hAnsi="Arial" w:cs="Arial"/>
+          <w:sz w:val="24"/>
+          <w:szCs w:val="24"/>
+        </w:rPr>
+      </w:pPr>
+      <w:r>
+        <w:rPr>
+          <w:rFonts w:ascii="Arial" w:hAnsi="Arial" w:cs="Arial"/>
+          <w:sz w:val="24"/>
+          <w:szCs w:val="24"/>
+        </w:rPr>
+        <w:t xml:space="preserve">Introduction: </w:t>
+      </w:r>
+      <w:r>
+        <w:rPr>
+          <w:rFonts w:ascii="Arial" w:hAnsi="Arial" w:cs="Arial"/>
+          <w:sz w:val="24"/>
+          <w:szCs w:val="24"/>
+        </w:rPr>
+        <w:t>Before Cloud, There was a boom on Database applications. But Cloud not only grows rapidly but also developed with variety of applications and services like Platform, Services and Products.</w:t>
+      </w:r>
+    </w:p>
+    <w:p>
+      <w:pPr>
+        <w:spacing w:line="360" w:lineRule="auto"/>
+        <w:rPr>
+          <w:rFonts w:ascii="Arial" w:hAnsi="Arial" w:cs="Arial"/>
+          <w:sz w:val="24"/>
+          <w:szCs w:val="24"/>
+        </w:rPr>
+      </w:pPr>
+      <w:r>
+        <w:rPr>
+          <w:rFonts w:ascii="Arial" w:hAnsi="Arial" w:cs="Arial"/>
+          <w:sz w:val="24"/>
+          <w:szCs w:val="24"/>
+        </w:rPr>
+        <w:t xml:space="preserve">In this chapter, a review of literature is discussed in order to provide a theoretical background and to develop an understanding of the significance and role of Adaptive Automation of Software Applications   in cloud, </w:t>
+      </w:r>
+    </w:p>
+    <w:p>
+      <w:pPr>
+        <w:spacing w:line="360" w:lineRule="auto"/>
+        <w:rPr>
+          <w:rFonts w:ascii="Arial" w:hAnsi="Arial" w:cs="Arial"/>
+          <w:sz w:val="24"/>
+          <w:szCs w:val="24"/>
+        </w:rPr>
+      </w:pPr>
+      <w:r>
+        <w:rPr>
+          <w:rFonts w:ascii="Arial" w:hAnsi="Arial" w:cs="Arial"/>
+          <w:sz w:val="24"/>
+          <w:szCs w:val="24"/>
+        </w:rPr>
+        <w:t xml:space="preserve">The focus should be confidentiality integrity and availability of data in </w:t>
+      </w:r>
+      <w:r>
+        <w:rPr>
+          <w:rFonts w:ascii="Arial" w:hAnsi="Arial" w:cs="Arial"/>
           <w:sz w:val="24"/>
           <w:szCs w:val="24"/>
         </w:rPr>
@@ -196,7 +195,7 @@
       </w:r>
       <w:r>
         <w:rPr>
-          <w:rFonts w:ascii="Times New Roman" w:hAnsi="Times New Roman" w:cs="Times New Roman"/>
+          <w:rFonts w:ascii="Arial" w:hAnsi="Arial" w:cs="Arial"/>
           <w:sz w:val="24"/>
           <w:szCs w:val="24"/>
         </w:rPr>
@@ -204,7 +203,7 @@
       </w:r>
       <w:r>
         <w:rPr>
-          <w:rFonts w:ascii="Times New Roman" w:hAnsi="Times New Roman" w:cs="Times New Roman"/>
+          <w:rFonts w:ascii="Arial" w:hAnsi="Arial" w:cs="Arial"/>
           <w:sz w:val="24"/>
           <w:szCs w:val="24"/>
         </w:rPr>
@@ -212,7 +211,7 @@
       </w:r>
       <w:r>
         <w:rPr>
-          <w:rFonts w:ascii="Times New Roman" w:hAnsi="Times New Roman" w:cs="Times New Roman"/>
+          <w:rFonts w:ascii="Arial" w:hAnsi="Arial" w:cs="Arial"/>
           <w:sz w:val="24"/>
           <w:szCs w:val="24"/>
         </w:rPr>
@@ -220,7 +219,7 @@
       </w:r>
       <w:r>
         <w:rPr>
-          <w:rFonts w:ascii="Times New Roman" w:hAnsi="Times New Roman" w:cs="Times New Roman"/>
+          <w:rFonts w:ascii="Arial" w:hAnsi="Arial" w:cs="Arial"/>
           <w:sz w:val="24"/>
           <w:szCs w:val="24"/>
         </w:rPr>
@@ -229,15 +228,16 @@
     </w:p>
     <w:p>
       <w:pPr>
-        <w:rPr>
-          <w:rFonts w:ascii="Times New Roman" w:hAnsi="Times New Roman" w:cs="Times New Roman"/>
-          <w:sz w:val="24"/>
-          <w:szCs w:val="24"/>
-        </w:rPr>
-      </w:pPr>
-      <w:r>
-        <w:rPr>
-          <w:rFonts w:ascii="Times New Roman" w:hAnsi="Times New Roman" w:cs="Times New Roman"/>
+        <w:spacing w:line="360" w:lineRule="auto"/>
+        <w:rPr>
+          <w:rFonts w:ascii="Arial" w:hAnsi="Arial" w:cs="Arial"/>
+          <w:sz w:val="24"/>
+          <w:szCs w:val="24"/>
+        </w:rPr>
+      </w:pPr>
+      <w:r>
+        <w:rPr>
+          <w:rFonts w:ascii="Arial" w:hAnsi="Arial" w:cs="Arial"/>
           <w:sz w:val="24"/>
           <w:szCs w:val="24"/>
         </w:rPr>
@@ -245,7 +245,7 @@
       </w:r>
       <w:r>
         <w:rPr>
-          <w:rFonts w:ascii="Times New Roman" w:hAnsi="Times New Roman" w:cs="Times New Roman"/>
+          <w:rFonts w:ascii="Arial" w:hAnsi="Arial" w:cs="Arial"/>
           <w:sz w:val="24"/>
           <w:szCs w:val="24"/>
         </w:rPr>
@@ -257,16 +257,16 @@
         <w:autoSpaceDE w:val="0"/>
         <w:autoSpaceDN w:val="0"/>
         <w:adjustRightInd w:val="0"/>
-        <w:spacing w:after="0" w:line="240" w:lineRule="auto"/>
-        <w:rPr>
-          <w:rFonts w:ascii="Times New Roman" w:hAnsi="Times New Roman" w:cs="Times New Roman"/>
-          <w:sz w:val="24"/>
-          <w:szCs w:val="24"/>
-        </w:rPr>
-      </w:pPr>
-      <w:r>
-        <w:rPr>
-          <w:rFonts w:ascii="Times New Roman" w:hAnsi="Times New Roman" w:cs="Times New Roman"/>
+        <w:spacing w:after="0" w:line="360" w:lineRule="auto"/>
+        <w:rPr>
+          <w:rFonts w:ascii="Arial" w:hAnsi="Arial" w:cs="Arial"/>
+          <w:sz w:val="24"/>
+          <w:szCs w:val="24"/>
+        </w:rPr>
+      </w:pPr>
+      <w:r>
+        <w:rPr>
+          <w:rFonts w:ascii="Arial" w:hAnsi="Arial" w:cs="Arial"/>
           <w:sz w:val="24"/>
           <w:szCs w:val="24"/>
         </w:rPr>
@@ -278,16 +278,16 @@
         <w:autoSpaceDE w:val="0"/>
         <w:autoSpaceDN w:val="0"/>
         <w:adjustRightInd w:val="0"/>
-        <w:spacing w:after="0" w:line="240" w:lineRule="auto"/>
-        <w:rPr>
-          <w:rFonts w:ascii="Times New Roman" w:hAnsi="Times New Roman" w:cs="Times New Roman"/>
-          <w:sz w:val="24"/>
-          <w:szCs w:val="24"/>
-        </w:rPr>
-      </w:pPr>
-      <w:r>
-        <w:rPr>
-          <w:rFonts w:ascii="Times New Roman" w:hAnsi="Times New Roman" w:cs="Times New Roman"/>
+        <w:spacing w:after="0" w:line="360" w:lineRule="auto"/>
+        <w:rPr>
+          <w:rFonts w:ascii="Arial" w:hAnsi="Arial" w:cs="Arial"/>
+          <w:sz w:val="24"/>
+          <w:szCs w:val="24"/>
+        </w:rPr>
+      </w:pPr>
+      <w:r>
+        <w:rPr>
+          <w:rFonts w:ascii="Arial" w:hAnsi="Arial" w:cs="Arial"/>
           <w:sz w:val="24"/>
           <w:szCs w:val="24"/>
         </w:rPr>
@@ -295,7 +295,7 @@
       </w:r>
       <w:r>
         <w:rPr>
-          <w:rFonts w:ascii="Times New Roman" w:hAnsi="Times New Roman" w:cs="Times New Roman"/>
+          <w:rFonts w:ascii="Arial" w:hAnsi="Arial" w:cs="Arial"/>
           <w:sz w:val="24"/>
           <w:szCs w:val="24"/>
         </w:rPr>
@@ -303,7 +303,7 @@
       </w:r>
       <w:r>
         <w:rPr>
-          <w:rFonts w:ascii="Times New Roman" w:hAnsi="Times New Roman" w:cs="Times New Roman"/>
+          <w:rFonts w:ascii="Arial" w:hAnsi="Arial" w:cs="Arial"/>
           <w:sz w:val="24"/>
           <w:szCs w:val="24"/>
         </w:rPr>
@@ -311,7 +311,7 @@
       </w:r>
       <w:r>
         <w:rPr>
-          <w:rFonts w:ascii="Times New Roman" w:hAnsi="Times New Roman" w:cs="Times New Roman"/>
+          <w:rFonts w:ascii="Arial" w:hAnsi="Arial" w:cs="Arial"/>
           <w:sz w:val="24"/>
           <w:szCs w:val="24"/>
         </w:rPr>
@@ -319,7 +319,7 @@
       </w:r>
       <w:r>
         <w:rPr>
-          <w:rFonts w:ascii="Times New Roman" w:hAnsi="Times New Roman" w:cs="Times New Roman"/>
+          <w:rFonts w:ascii="Arial" w:hAnsi="Arial" w:cs="Arial"/>
           <w:sz w:val="24"/>
           <w:szCs w:val="24"/>
         </w:rPr>
@@ -331,16 +331,16 @@
         <w:autoSpaceDE w:val="0"/>
         <w:autoSpaceDN w:val="0"/>
         <w:adjustRightInd w:val="0"/>
-        <w:spacing w:after="0" w:line="240" w:lineRule="auto"/>
-        <w:rPr>
-          <w:rFonts w:ascii="Times New Roman" w:hAnsi="Times New Roman" w:cs="Times New Roman"/>
-          <w:sz w:val="24"/>
-          <w:szCs w:val="24"/>
-        </w:rPr>
-      </w:pPr>
-      <w:r>
-        <w:rPr>
-          <w:rFonts w:ascii="Times New Roman" w:hAnsi="Times New Roman" w:cs="Times New Roman"/>
+        <w:spacing w:after="0" w:line="360" w:lineRule="auto"/>
+        <w:rPr>
+          <w:rFonts w:ascii="Arial" w:hAnsi="Arial" w:cs="Arial"/>
+          <w:sz w:val="24"/>
+          <w:szCs w:val="24"/>
+        </w:rPr>
+      </w:pPr>
+      <w:r>
+        <w:rPr>
+          <w:rFonts w:ascii="Arial" w:hAnsi="Arial" w:cs="Arial"/>
           <w:sz w:val="24"/>
           <w:szCs w:val="24"/>
         </w:rPr>
@@ -352,16 +352,16 @@
         <w:autoSpaceDE w:val="0"/>
         <w:autoSpaceDN w:val="0"/>
         <w:adjustRightInd w:val="0"/>
-        <w:spacing w:after="0" w:line="240" w:lineRule="auto"/>
-        <w:rPr>
-          <w:rFonts w:ascii="Times New Roman" w:hAnsi="Times New Roman" w:cs="Times New Roman"/>
-          <w:sz w:val="24"/>
-          <w:szCs w:val="24"/>
-        </w:rPr>
-      </w:pPr>
-      <w:r>
-        <w:rPr>
-          <w:rFonts w:ascii="Times New Roman" w:hAnsi="Times New Roman" w:cs="Times New Roman"/>
+        <w:spacing w:after="0" w:line="360" w:lineRule="auto"/>
+        <w:rPr>
+          <w:rFonts w:ascii="Arial" w:hAnsi="Arial" w:cs="Arial"/>
+          <w:sz w:val="24"/>
+          <w:szCs w:val="24"/>
+        </w:rPr>
+      </w:pPr>
+      <w:r>
+        <w:rPr>
+          <w:rFonts w:ascii="Arial" w:hAnsi="Arial" w:cs="Arial"/>
           <w:sz w:val="24"/>
           <w:szCs w:val="24"/>
         </w:rPr>
@@ -369,7 +369,7 @@
       </w:r>
       <w:r>
         <w:rPr>
-          <w:rFonts w:ascii="Times New Roman" w:hAnsi="Times New Roman" w:cs="Times New Roman"/>
+          <w:rFonts w:ascii="Arial" w:hAnsi="Arial" w:cs="Arial"/>
           <w:sz w:val="24"/>
           <w:szCs w:val="24"/>
         </w:rPr>
@@ -377,7 +377,7 @@
       </w:r>
       <w:r>
         <w:rPr>
-          <w:rFonts w:ascii="Times New Roman" w:hAnsi="Times New Roman" w:cs="Times New Roman"/>
+          <w:rFonts w:ascii="Arial" w:hAnsi="Arial" w:cs="Arial"/>
           <w:sz w:val="24"/>
           <w:szCs w:val="24"/>
         </w:rPr>
@@ -385,7 +385,7 @@
       </w:r>
       <w:r>
         <w:rPr>
-          <w:rFonts w:ascii="Times New Roman" w:hAnsi="Times New Roman" w:cs="Times New Roman"/>
+          <w:rFonts w:ascii="Arial" w:hAnsi="Arial" w:cs="Arial"/>
           <w:sz w:val="24"/>
           <w:szCs w:val="24"/>
         </w:rPr>
@@ -393,7 +393,7 @@
       </w:r>
       <w:r>
         <w:rPr>
-          <w:rFonts w:ascii="Times New Roman" w:hAnsi="Times New Roman" w:cs="Times New Roman"/>
+          <w:rFonts w:ascii="Arial" w:hAnsi="Arial" w:cs="Arial"/>
           <w:sz w:val="24"/>
           <w:szCs w:val="24"/>
         </w:rPr>
@@ -401,7 +401,7 @@
       </w:r>
       <w:r>
         <w:rPr>
-          <w:rFonts w:ascii="Times New Roman" w:hAnsi="Times New Roman" w:cs="Times New Roman"/>
+          <w:rFonts w:ascii="Arial" w:hAnsi="Arial" w:cs="Arial"/>
           <w:sz w:val="24"/>
           <w:szCs w:val="24"/>
         </w:rPr>
@@ -413,25 +413,26 @@
         <w:autoSpaceDE w:val="0"/>
         <w:autoSpaceDN w:val="0"/>
         <w:adjustRightInd w:val="0"/>
-        <w:spacing w:after="0" w:line="240" w:lineRule="auto"/>
-        <w:rPr>
-          <w:rFonts w:ascii="Times New Roman" w:hAnsi="Times New Roman" w:cs="Times New Roman"/>
-          <w:sz w:val="24"/>
-          <w:szCs w:val="24"/>
-        </w:rPr>
-      </w:pPr>
-    </w:p>
-    <w:p>
-      <w:pPr>
-        <w:rPr>
-          <w:rFonts w:ascii="Times New Roman" w:hAnsi="Times New Roman" w:cs="Times New Roman"/>
-          <w:sz w:val="24"/>
-          <w:szCs w:val="24"/>
-        </w:rPr>
-      </w:pPr>
-      <w:r>
-        <w:rPr>
-          <w:rFonts w:ascii="Times New Roman" w:hAnsi="Times New Roman" w:cs="Times New Roman"/>
+        <w:spacing w:after="0" w:line="360" w:lineRule="auto"/>
+        <w:rPr>
+          <w:rFonts w:ascii="Arial" w:hAnsi="Arial" w:cs="Arial"/>
+          <w:sz w:val="24"/>
+          <w:szCs w:val="24"/>
+        </w:rPr>
+      </w:pPr>
+    </w:p>
+    <w:p>
+      <w:pPr>
+        <w:spacing w:line="360" w:lineRule="auto"/>
+        <w:rPr>
+          <w:rFonts w:ascii="Arial" w:hAnsi="Arial" w:cs="Arial"/>
+          <w:sz w:val="24"/>
+          <w:szCs w:val="24"/>
+        </w:rPr>
+      </w:pPr>
+      <w:r>
+        <w:rPr>
+          <w:rFonts w:ascii="Arial" w:hAnsi="Arial" w:cs="Arial"/>
           <w:sz w:val="24"/>
           <w:szCs w:val="24"/>
         </w:rPr>
@@ -440,15 +441,16 @@
     </w:p>
     <w:p>
       <w:pPr>
-        <w:rPr>
-          <w:rFonts w:ascii="Times New Roman" w:hAnsi="Times New Roman" w:cs="Times New Roman"/>
-          <w:sz w:val="24"/>
-          <w:szCs w:val="24"/>
-        </w:rPr>
-      </w:pPr>
-      <w:r>
-        <w:rPr>
-          <w:rFonts w:ascii="Times New Roman" w:hAnsi="Times New Roman" w:cs="Times New Roman"/>
+        <w:spacing w:line="360" w:lineRule="auto"/>
+        <w:rPr>
+          <w:rFonts w:ascii="Arial" w:hAnsi="Arial" w:cs="Arial"/>
+          <w:sz w:val="24"/>
+          <w:szCs w:val="24"/>
+        </w:rPr>
+      </w:pPr>
+      <w:r>
+        <w:rPr>
+          <w:rFonts w:ascii="Arial" w:hAnsi="Arial" w:cs="Arial"/>
           <w:sz w:val="24"/>
           <w:szCs w:val="24"/>
         </w:rPr>
@@ -456,7 +458,7 @@
       </w:r>
       <w:r>
         <w:rPr>
-          <w:rFonts w:ascii="Times New Roman" w:hAnsi="Times New Roman" w:cs="Times New Roman"/>
+          <w:rFonts w:ascii="Arial" w:hAnsi="Arial" w:cs="Arial"/>
           <w:sz w:val="24"/>
           <w:szCs w:val="24"/>
         </w:rPr>
@@ -464,7 +466,7 @@
       </w:r>
       <w:r>
         <w:rPr>
-          <w:rFonts w:ascii="Times New Roman" w:hAnsi="Times New Roman" w:cs="Times New Roman"/>
+          <w:rFonts w:ascii="Arial" w:hAnsi="Arial" w:cs="Arial"/>
           <w:sz w:val="24"/>
           <w:szCs w:val="24"/>
         </w:rPr>
@@ -472,7 +474,7 @@
       </w:r>
       <w:r>
         <w:rPr>
-          <w:rFonts w:ascii="Times New Roman" w:hAnsi="Times New Roman" w:cs="Times New Roman"/>
+          <w:rFonts w:ascii="Arial" w:hAnsi="Arial" w:cs="Arial"/>
           <w:sz w:val="24"/>
           <w:szCs w:val="24"/>
         </w:rPr>
@@ -480,7 +482,7 @@
       </w:r>
       <w:r>
         <w:rPr>
-          <w:rFonts w:ascii="Times New Roman" w:hAnsi="Times New Roman" w:cs="Times New Roman"/>
+          <w:rFonts w:ascii="Arial" w:hAnsi="Arial" w:cs="Arial"/>
           <w:sz w:val="24"/>
           <w:szCs w:val="24"/>
         </w:rPr>
@@ -488,7 +490,7 @@
       </w:r>
       <w:r>
         <w:rPr>
-          <w:rFonts w:ascii="Times New Roman" w:hAnsi="Times New Roman" w:cs="Times New Roman"/>
+          <w:rFonts w:ascii="Arial" w:hAnsi="Arial" w:cs="Arial"/>
           <w:sz w:val="24"/>
           <w:szCs w:val="24"/>
         </w:rPr>
@@ -496,7 +498,7 @@
       </w:r>
       <w:r>
         <w:rPr>
-          <w:rFonts w:ascii="Times New Roman" w:hAnsi="Times New Roman" w:cs="Times New Roman"/>
+          <w:rFonts w:ascii="Arial" w:hAnsi="Arial" w:cs="Arial"/>
           <w:sz w:val="24"/>
           <w:szCs w:val="24"/>
         </w:rPr>
@@ -504,7 +506,7 @@
       </w:r>
       <w:r>
         <w:rPr>
-          <w:rFonts w:ascii="Times New Roman" w:hAnsi="Times New Roman" w:cs="Times New Roman"/>
+          <w:rFonts w:ascii="Arial" w:hAnsi="Arial" w:cs="Arial"/>
           <w:sz w:val="24"/>
           <w:szCs w:val="24"/>
         </w:rPr>
@@ -512,7 +514,7 @@
       </w:r>
       <w:r>
         <w:rPr>
-          <w:rFonts w:ascii="Times New Roman" w:hAnsi="Times New Roman" w:cs="Times New Roman"/>
+          <w:rFonts w:ascii="Arial" w:hAnsi="Arial" w:cs="Arial"/>
           <w:sz w:val="24"/>
           <w:szCs w:val="24"/>
         </w:rPr>
@@ -520,7 +522,7 @@
       </w:r>
       <w:r>
         <w:rPr>
-          <w:rFonts w:ascii="Times New Roman" w:hAnsi="Times New Roman" w:cs="Times New Roman"/>
+          <w:rFonts w:ascii="Arial" w:hAnsi="Arial" w:cs="Arial"/>
           <w:sz w:val="24"/>
           <w:szCs w:val="24"/>
         </w:rPr>
@@ -528,7 +530,7 @@
       </w:r>
       <w:r>
         <w:rPr>
-          <w:rFonts w:ascii="Times New Roman" w:hAnsi="Times New Roman" w:cs="Times New Roman"/>
+          <w:rFonts w:ascii="Arial" w:hAnsi="Arial" w:cs="Arial"/>
           <w:sz w:val="24"/>
           <w:szCs w:val="24"/>
         </w:rPr>
@@ -536,7 +538,7 @@
       </w:r>
       <w:r>
         <w:rPr>
-          <w:rFonts w:ascii="Times New Roman" w:hAnsi="Times New Roman" w:cs="Times New Roman"/>
+          <w:rFonts w:ascii="Arial" w:hAnsi="Arial" w:cs="Arial"/>
           <w:sz w:val="24"/>
           <w:szCs w:val="24"/>
         </w:rPr>
@@ -544,7 +546,7 @@
       </w:r>
       <w:r>
         <w:rPr>
-          <w:rFonts w:ascii="Times New Roman" w:hAnsi="Times New Roman" w:cs="Times New Roman"/>
+          <w:rFonts w:ascii="Arial" w:hAnsi="Arial" w:cs="Arial"/>
           <w:sz w:val="24"/>
           <w:szCs w:val="24"/>
         </w:rPr>
@@ -552,7 +554,7 @@
       </w:r>
       <w:r>
         <w:rPr>
-          <w:rFonts w:ascii="Times New Roman" w:hAnsi="Times New Roman" w:cs="Times New Roman"/>
+          <w:rFonts w:ascii="Arial" w:hAnsi="Arial" w:cs="Arial"/>
           <w:sz w:val="24"/>
           <w:szCs w:val="24"/>
         </w:rPr>
@@ -560,7 +562,7 @@
       </w:r>
       <w:r>
         <w:rPr>
-          <w:rFonts w:ascii="Times New Roman" w:hAnsi="Times New Roman" w:cs="Times New Roman"/>
+          <w:rFonts w:ascii="Arial" w:hAnsi="Arial" w:cs="Arial"/>
           <w:sz w:val="24"/>
           <w:szCs w:val="24"/>
         </w:rPr>
@@ -569,15 +571,16 @@
     </w:p>
     <w:p>
       <w:pPr>
-        <w:rPr>
-          <w:rFonts w:ascii="Times New Roman" w:hAnsi="Times New Roman" w:cs="Times New Roman"/>
-          <w:sz w:val="24"/>
-          <w:szCs w:val="24"/>
-        </w:rPr>
-      </w:pPr>
-      <w:r>
-        <w:rPr>
-          <w:rFonts w:ascii="Times New Roman" w:hAnsi="Times New Roman" w:cs="Times New Roman"/>
+        <w:spacing w:line="360" w:lineRule="auto"/>
+        <w:rPr>
+          <w:rFonts w:ascii="Arial" w:hAnsi="Arial" w:cs="Arial"/>
+          <w:sz w:val="24"/>
+          <w:szCs w:val="24"/>
+        </w:rPr>
+      </w:pPr>
+      <w:r>
+        <w:rPr>
+          <w:rFonts w:ascii="Arial" w:hAnsi="Arial" w:cs="Arial"/>
           <w:sz w:val="24"/>
           <w:szCs w:val="24"/>
         </w:rPr>
@@ -585,7 +588,7 @@
       </w:r>
       <w:r>
         <w:rPr>
-          <w:rFonts w:ascii="Times New Roman" w:hAnsi="Times New Roman" w:cs="Times New Roman"/>
+          <w:rFonts w:ascii="Arial" w:hAnsi="Arial" w:cs="Arial"/>
           <w:sz w:val="24"/>
           <w:szCs w:val="24"/>
         </w:rPr>
@@ -593,7 +596,7 @@
       </w:r>
       <w:r>
         <w:rPr>
-          <w:rFonts w:ascii="Times New Roman" w:hAnsi="Times New Roman" w:cs="Times New Roman"/>
+          <w:rFonts w:ascii="Arial" w:hAnsi="Arial" w:cs="Arial"/>
           <w:sz w:val="24"/>
           <w:szCs w:val="24"/>
         </w:rPr>
@@ -601,7 +604,7 @@
       </w:r>
       <w:r>
         <w:rPr>
-          <w:rFonts w:ascii="Times New Roman" w:hAnsi="Times New Roman" w:cs="Times New Roman"/>
+          <w:rFonts w:ascii="Arial" w:hAnsi="Arial" w:cs="Arial"/>
           <w:sz w:val="24"/>
           <w:szCs w:val="24"/>
         </w:rPr>
@@ -609,7 +612,7 @@
       </w:r>
       <w:r>
         <w:rPr>
-          <w:rFonts w:ascii="Times New Roman" w:hAnsi="Times New Roman" w:cs="Times New Roman"/>
+          <w:rFonts w:ascii="Arial" w:hAnsi="Arial" w:cs="Arial"/>
           <w:sz w:val="24"/>
           <w:szCs w:val="24"/>
         </w:rPr>
@@ -618,24 +621,26 @@
     </w:p>
     <w:p>
       <w:pPr>
-        <w:rPr>
-          <w:rFonts w:ascii="Times New Roman" w:hAnsi="Times New Roman" w:cs="Times New Roman"/>
-          <w:sz w:val="24"/>
-          <w:szCs w:val="24"/>
-        </w:rPr>
-      </w:pPr>
-    </w:p>
-    <w:p>
-      <w:pPr>
-        <w:rPr>
-          <w:rFonts w:ascii="Times New Roman" w:hAnsi="Times New Roman" w:cs="Times New Roman"/>
-          <w:sz w:val="24"/>
-          <w:szCs w:val="24"/>
-        </w:rPr>
-      </w:pPr>
-      <w:r>
-        <w:rPr>
-          <w:rFonts w:ascii="Times New Roman" w:hAnsi="Times New Roman" w:cs="Times New Roman"/>
+        <w:spacing w:line="360" w:lineRule="auto"/>
+        <w:rPr>
+          <w:rFonts w:ascii="Arial" w:hAnsi="Arial" w:cs="Arial"/>
+          <w:sz w:val="24"/>
+          <w:szCs w:val="24"/>
+        </w:rPr>
+      </w:pPr>
+    </w:p>
+    <w:p>
+      <w:pPr>
+        <w:spacing w:line="360" w:lineRule="auto"/>
+        <w:rPr>
+          <w:rFonts w:ascii="Arial" w:hAnsi="Arial" w:cs="Arial"/>
+          <w:sz w:val="24"/>
+          <w:szCs w:val="24"/>
+        </w:rPr>
+      </w:pPr>
+      <w:r>
+        <w:rPr>
+          <w:rFonts w:ascii="Arial" w:hAnsi="Arial" w:cs="Arial"/>
           <w:sz w:val="24"/>
           <w:szCs w:val="24"/>
         </w:rPr>
@@ -644,15 +649,16 @@
     </w:p>
     <w:p>
       <w:pPr>
-        <w:rPr>
-          <w:rFonts w:ascii="Times New Roman" w:hAnsi="Times New Roman" w:cs="Times New Roman"/>
-          <w:sz w:val="24"/>
-          <w:szCs w:val="24"/>
-        </w:rPr>
-      </w:pPr>
-      <w:r>
-        <w:rPr>
-          <w:rFonts w:ascii="Times New Roman" w:hAnsi="Times New Roman" w:cs="Times New Roman"/>
+        <w:spacing w:line="360" w:lineRule="auto"/>
+        <w:rPr>
+          <w:rFonts w:ascii="Arial" w:hAnsi="Arial" w:cs="Arial"/>
+          <w:sz w:val="24"/>
+          <w:szCs w:val="24"/>
+        </w:rPr>
+      </w:pPr>
+      <w:r>
+        <w:rPr>
+          <w:rFonts w:ascii="Arial" w:hAnsi="Arial" w:cs="Arial"/>
           <w:sz w:val="24"/>
           <w:szCs w:val="24"/>
         </w:rPr>
@@ -661,15 +667,16 @@
     </w:p>
     <w:p>
       <w:pPr>
-        <w:rPr>
-          <w:rFonts w:ascii="Times New Roman" w:hAnsi="Times New Roman" w:cs="Times New Roman"/>
-          <w:sz w:val="24"/>
-          <w:szCs w:val="24"/>
-        </w:rPr>
-      </w:pPr>
-      <w:r>
-        <w:rPr>
-          <w:rFonts w:ascii="Times New Roman" w:hAnsi="Times New Roman" w:cs="Times New Roman"/>
+        <w:spacing w:line="360" w:lineRule="auto"/>
+        <w:rPr>
+          <w:rFonts w:ascii="Arial" w:hAnsi="Arial" w:cs="Arial"/>
+          <w:sz w:val="24"/>
+          <w:szCs w:val="24"/>
+        </w:rPr>
+      </w:pPr>
+      <w:r>
+        <w:rPr>
+          <w:rFonts w:ascii="Arial" w:hAnsi="Arial" w:cs="Arial"/>
           <w:sz w:val="24"/>
           <w:szCs w:val="24"/>
         </w:rPr>
@@ -677,7 +684,7 @@
       </w:r>
       <w:r>
         <w:rPr>
-          <w:rFonts w:ascii="Times New Roman" w:hAnsi="Times New Roman" w:cs="Times New Roman"/>
+          <w:rFonts w:ascii="Arial" w:hAnsi="Arial" w:cs="Arial"/>
           <w:color w:val="676767"/>
           <w:sz w:val="24"/>
           <w:szCs w:val="24"/>
@@ -688,7 +695,7 @@
         <w:r>
           <w:rPr>
             <w:rStyle w:val="Hyperlink"/>
-            <w:rFonts w:ascii="Times New Roman" w:hAnsi="Times New Roman" w:cs="Times New Roman"/>
+            <w:rFonts w:ascii="Arial" w:hAnsi="Arial" w:cs="Arial"/>
             <w:sz w:val="24"/>
             <w:szCs w:val="24"/>
           </w:rPr>
@@ -698,18 +705,20 @@
     </w:p>
     <w:p>
       <w:pPr>
-        <w:rPr>
-          <w:rFonts w:ascii="Times New Roman" w:hAnsi="Times New Roman" w:cs="Times New Roman"/>
-          <w:sz w:val="24"/>
-          <w:szCs w:val="24"/>
-        </w:rPr>
-      </w:pPr>
-    </w:p>
-    <w:p>
-      <w:pPr>
+        <w:spacing w:line="360" w:lineRule="auto"/>
+        <w:rPr>
+          <w:rFonts w:ascii="Arial" w:hAnsi="Arial" w:cs="Arial"/>
+          <w:sz w:val="24"/>
+          <w:szCs w:val="24"/>
+        </w:rPr>
+      </w:pPr>
+    </w:p>
+    <w:p>
+      <w:pPr>
+        <w:spacing w:line="360" w:lineRule="auto"/>
         <w:ind w:left="2880" w:firstLine="720"/>
         <w:rPr>
-          <w:rFonts w:ascii="Times New Roman" w:hAnsi="Times New Roman" w:cs="Times New Roman"/>
+          <w:rFonts w:ascii="Arial" w:hAnsi="Arial" w:cs="Arial"/>
           <w:sz w:val="24"/>
           <w:szCs w:val="24"/>
         </w:rPr>
@@ -718,7 +727,7 @@
     <w:sectPr>
       <w:footerReference w:type="default" r:id="rId7"/>
       <w:pgSz w:w="11906" w:h="16838"/>
-      <w:pgMar w:top="1440" w:right="1440" w:bottom="1440" w:left="1440" w:header="708" w:footer="708" w:gutter="0"/>
+      <w:pgMar w:top="1701" w:right="1701" w:bottom="1134" w:left="1701" w:header="708" w:footer="708" w:gutter="0"/>
       <w:pgNumType w:start="146"/>
       <w:cols w:space="708"/>
       <w:docGrid w:linePitch="360"/>
@@ -786,7 +795,7 @@
           <w:rPr>
             <w:noProof/>
           </w:rPr>
-          <w:t>147</w:t>
+          <w:t>146</w:t>
         </w:r>
         <w:r>
           <w:rPr>

</xml_diff>